<commit_message>
commit7:added navigation bottom bar with different pages
</commit_message>
<xml_diff>
--- a/Project1/commit_wise_pics/commit1/commit_pics.docx
+++ b/Project1/commit_wise_pics/commit1/commit_pics.docx
@@ -191,12 +191,12 @@
         </w:rPr>
         <w:t xml:space="preserve"> </w:t>
       </w:r>
-      <w:bookmarkStart w:id="0" w:name="_GoBack"/>
-      <w:r>
-        <w:rPr>
-          <w:sz w:val="32"/>
-          <w:szCs w:val="32"/>
-          <w:lang w:val="en-IN"/>
+      <w:r>
+        <w:rPr>
+          <w:noProof/>
+          <w:sz w:val="32"/>
+          <w:szCs w:val="32"/>
+          <w:lang w:eastAsia="en-GB"/>
         </w:rPr>
         <w:drawing>
           <wp:inline distT="0" distB="0" distL="0" distR="0" wp14:anchorId="61E64D2D" wp14:editId="2C7ECAA9">
@@ -234,7 +234,105 @@
           </wp:inline>
         </w:drawing>
       </w:r>
+    </w:p>
+    <w:p>
+      <w:pPr>
+        <w:rPr>
+          <w:sz w:val="32"/>
+          <w:szCs w:val="32"/>
+          <w:lang w:val="en-IN"/>
+        </w:rPr>
+      </w:pPr>
+    </w:p>
+    <w:p>
+      <w:pPr>
+        <w:rPr>
+          <w:sz w:val="32"/>
+          <w:szCs w:val="32"/>
+          <w:lang w:val="en-IN"/>
+        </w:rPr>
+      </w:pPr>
+      <w:bookmarkStart w:id="0" w:name="_GoBack"/>
       <w:bookmarkEnd w:id="0"/>
+    </w:p>
+    <w:p>
+      <w:pPr>
+        <w:rPr>
+          <w:sz w:val="32"/>
+          <w:szCs w:val="32"/>
+          <w:lang w:val="en-IN"/>
+        </w:rPr>
+      </w:pPr>
+      <w:r>
+        <w:rPr>
+          <w:sz w:val="32"/>
+          <w:szCs w:val="32"/>
+          <w:lang w:val="en-IN"/>
+        </w:rPr>
+        <w:lastRenderedPageBreak/>
+        <w:t xml:space="preserve">COMMIT </w:t>
+      </w:r>
+      <w:proofErr w:type="gramStart"/>
+      <w:r>
+        <w:rPr>
+          <w:sz w:val="32"/>
+          <w:szCs w:val="32"/>
+          <w:lang w:val="en-IN"/>
+        </w:rPr>
+        <w:t>7</w:t>
+      </w:r>
+      <w:proofErr w:type="gramEnd"/>
+    </w:p>
+    <w:p>
+      <w:pPr>
+        <w:rPr>
+          <w:sz w:val="32"/>
+          <w:szCs w:val="32"/>
+          <w:lang w:val="en-IN"/>
+        </w:rPr>
+      </w:pPr>
+      <w:r>
+        <w:rPr>
+          <w:sz w:val="32"/>
+          <w:szCs w:val="32"/>
+          <w:lang w:val="en-IN"/>
+        </w:rPr>
+        <w:drawing>
+          <wp:inline distT="0" distB="0" distL="0" distR="0" wp14:anchorId="0FE0A854" wp14:editId="7A43A791">
+            <wp:extent cx="1745821" cy="3387292"/>
+            <wp:effectExtent l="0" t="0" r="6985" b="3810"/>
+            <wp:docPr id="4" name="Picture 4"/>
+            <wp:cNvGraphicFramePr>
+              <a:graphicFrameLocks xmlns:a="http://schemas.openxmlformats.org/drawingml/2006/main" noChangeAspect="1"/>
+            </wp:cNvGraphicFramePr>
+            <a:graphic xmlns:a="http://schemas.openxmlformats.org/drawingml/2006/main">
+              <a:graphicData uri="http://schemas.openxmlformats.org/drawingml/2006/picture">
+                <pic:pic xmlns:pic="http://schemas.openxmlformats.org/drawingml/2006/picture">
+                  <pic:nvPicPr>
+                    <pic:cNvPr id="1" name=""/>
+                    <pic:cNvPicPr/>
+                  </pic:nvPicPr>
+                  <pic:blipFill>
+                    <a:blip r:embed="rId7"/>
+                    <a:stretch>
+                      <a:fillRect/>
+                    </a:stretch>
+                  </pic:blipFill>
+                  <pic:spPr>
+                    <a:xfrm flipH="1">
+                      <a:off x="0" y="0"/>
+                      <a:ext cx="1769654" cy="3433533"/>
+                    </a:xfrm>
+                    <a:prstGeom prst="rect">
+                      <a:avLst/>
+                    </a:prstGeom>
+                  </pic:spPr>
+                </pic:pic>
+              </a:graphicData>
+            </a:graphic>
+          </wp:inline>
+        </w:drawing>
+      </w:r>
     </w:p>
     <w:sectPr>
       <w:pgSz w:w="11906" w:h="16838"/>

</xml_diff>

<commit_message>
commit9:added popup menu item in profile page and added edit profile page
</commit_message>
<xml_diff>
--- a/Project1/commit_wise_pics/commit1/commit_pics.docx
+++ b/Project1/commit_wise_pics/commit1/commit_pics.docx
@@ -377,12 +377,12 @@
           <w:lang w:val="en-IN"/>
         </w:rPr>
       </w:pPr>
-      <w:bookmarkStart w:id="0" w:name="_GoBack"/>
-      <w:r>
-        <w:rPr>
-          <w:sz w:val="32"/>
-          <w:szCs w:val="32"/>
-          <w:lang w:val="en-IN"/>
+      <w:r>
+        <w:rPr>
+          <w:noProof/>
+          <w:sz w:val="32"/>
+          <w:szCs w:val="32"/>
+          <w:lang w:eastAsia="en-GB"/>
         </w:rPr>
         <w:drawing>
           <wp:inline distT="0" distB="0" distL="0" distR="0" wp14:anchorId="4A17A1AE" wp14:editId="1537F063">
@@ -420,6 +420,213 @@
           </wp:inline>
         </w:drawing>
       </w:r>
+    </w:p>
+    <w:p>
+      <w:pPr>
+        <w:rPr>
+          <w:sz w:val="32"/>
+          <w:szCs w:val="32"/>
+          <w:lang w:val="en-IN"/>
+        </w:rPr>
+      </w:pPr>
+    </w:p>
+    <w:p>
+      <w:pPr>
+        <w:rPr>
+          <w:sz w:val="32"/>
+          <w:szCs w:val="32"/>
+          <w:lang w:val="en-IN"/>
+        </w:rPr>
+      </w:pPr>
+    </w:p>
+    <w:p>
+      <w:pPr>
+        <w:rPr>
+          <w:sz w:val="32"/>
+          <w:szCs w:val="32"/>
+          <w:lang w:val="en-IN"/>
+        </w:rPr>
+      </w:pPr>
+    </w:p>
+    <w:p>
+      <w:pPr>
+        <w:rPr>
+          <w:sz w:val="32"/>
+          <w:szCs w:val="32"/>
+          <w:lang w:val="en-IN"/>
+        </w:rPr>
+      </w:pPr>
+      <w:r>
+        <w:rPr>
+          <w:sz w:val="32"/>
+          <w:szCs w:val="32"/>
+          <w:lang w:val="en-IN"/>
+        </w:rPr>
+        <w:lastRenderedPageBreak/>
+        <w:t xml:space="preserve">COMMIT </w:t>
+      </w:r>
+      <w:proofErr w:type="gramStart"/>
+      <w:r>
+        <w:rPr>
+          <w:sz w:val="32"/>
+          <w:szCs w:val="32"/>
+          <w:lang w:val="en-IN"/>
+        </w:rPr>
+        <w:t>9</w:t>
+      </w:r>
+      <w:proofErr w:type="gramEnd"/>
+    </w:p>
+    <w:p>
+      <w:pPr>
+        <w:rPr>
+          <w:sz w:val="32"/>
+          <w:szCs w:val="32"/>
+          <w:lang w:val="en-IN"/>
+        </w:rPr>
+      </w:pPr>
+      <w:r>
+        <w:rPr>
+          <w:sz w:val="32"/>
+          <w:szCs w:val="32"/>
+          <w:lang w:val="en-IN"/>
+        </w:rPr>
+        <w:drawing>
+          <wp:inline distT="0" distB="0" distL="0" distR="0" wp14:anchorId="44EA39B2" wp14:editId="64F6FA0F">
+            <wp:extent cx="1641912" cy="3363386"/>
+            <wp:effectExtent l="0" t="0" r="0" b="8890"/>
+            <wp:docPr id="6" name="Picture 6"/>
+            <wp:cNvGraphicFramePr>
+              <a:graphicFrameLocks xmlns:a="http://schemas.openxmlformats.org/drawingml/2006/main" noChangeAspect="1"/>
+            </wp:cNvGraphicFramePr>
+            <a:graphic xmlns:a="http://schemas.openxmlformats.org/drawingml/2006/main">
+              <a:graphicData uri="http://schemas.openxmlformats.org/drawingml/2006/picture">
+                <pic:pic xmlns:pic="http://schemas.openxmlformats.org/drawingml/2006/picture">
+                  <pic:nvPicPr>
+                    <pic:cNvPr id="1" name=""/>
+                    <pic:cNvPicPr/>
+                  </pic:nvPicPr>
+                  <pic:blipFill>
+                    <a:blip r:embed="rId9"/>
+                    <a:stretch>
+                      <a:fillRect/>
+                    </a:stretch>
+                  </pic:blipFill>
+                  <pic:spPr>
+                    <a:xfrm>
+                      <a:off x="0" y="0"/>
+                      <a:ext cx="1662251" cy="3405050"/>
+                    </a:xfrm>
+                    <a:prstGeom prst="rect">
+                      <a:avLst/>
+                    </a:prstGeom>
+                  </pic:spPr>
+                </pic:pic>
+              </a:graphicData>
+            </a:graphic>
+          </wp:inline>
+        </w:drawing>
+      </w:r>
+      <w:r>
+        <w:rPr>
+          <w:sz w:val="32"/>
+          <w:szCs w:val="32"/>
+          <w:lang w:val="en-IN"/>
+        </w:rPr>
+        <w:t xml:space="preserve">  </w:t>
+      </w:r>
+      <w:r>
+        <w:rPr>
+          <w:sz w:val="32"/>
+          <w:szCs w:val="32"/>
+          <w:lang w:val="en-IN"/>
+        </w:rPr>
+        <w:drawing>
+          <wp:inline distT="0" distB="0" distL="0" distR="0" wp14:anchorId="749F8193" wp14:editId="6F6DFAEC">
+            <wp:extent cx="1807276" cy="3370202"/>
+            <wp:effectExtent l="0" t="0" r="2540" b="1905"/>
+            <wp:docPr id="7" name="Picture 7"/>
+            <wp:cNvGraphicFramePr>
+              <a:graphicFrameLocks xmlns:a="http://schemas.openxmlformats.org/drawingml/2006/main" noChangeAspect="1"/>
+            </wp:cNvGraphicFramePr>
+            <a:graphic xmlns:a="http://schemas.openxmlformats.org/drawingml/2006/main">
+              <a:graphicData uri="http://schemas.openxmlformats.org/drawingml/2006/picture">
+                <pic:pic xmlns:pic="http://schemas.openxmlformats.org/drawingml/2006/picture">
+                  <pic:nvPicPr>
+                    <pic:cNvPr id="1" name=""/>
+                    <pic:cNvPicPr/>
+                  </pic:nvPicPr>
+                  <pic:blipFill>
+                    <a:blip r:embed="rId10"/>
+                    <a:stretch>
+                      <a:fillRect/>
+                    </a:stretch>
+                  </pic:blipFill>
+                  <pic:spPr>
+                    <a:xfrm>
+                      <a:off x="0" y="0"/>
+                      <a:ext cx="1827299" cy="3407541"/>
+                    </a:xfrm>
+                    <a:prstGeom prst="rect">
+                      <a:avLst/>
+                    </a:prstGeom>
+                  </pic:spPr>
+                </pic:pic>
+              </a:graphicData>
+            </a:graphic>
+          </wp:inline>
+        </w:drawing>
+      </w:r>
+      <w:r>
+        <w:rPr>
+          <w:sz w:val="32"/>
+          <w:szCs w:val="32"/>
+          <w:lang w:val="en-IN"/>
+        </w:rPr>
+        <w:t xml:space="preserve"> </w:t>
+      </w:r>
+      <w:r>
+        <w:rPr>
+          <w:sz w:val="32"/>
+          <w:szCs w:val="32"/>
+          <w:lang w:val="en-IN"/>
+        </w:rPr>
+        <w:drawing>
+          <wp:inline distT="0" distB="0" distL="0" distR="0" wp14:anchorId="225C1816" wp14:editId="10C13A3D">
+            <wp:extent cx="1900446" cy="3368301"/>
+            <wp:effectExtent l="0" t="0" r="5080" b="3810"/>
+            <wp:docPr id="8" name="Picture 8"/>
+            <wp:cNvGraphicFramePr>
+              <a:graphicFrameLocks xmlns:a="http://schemas.openxmlformats.org/drawingml/2006/main" noChangeAspect="1"/>
+            </wp:cNvGraphicFramePr>
+            <a:graphic xmlns:a="http://schemas.openxmlformats.org/drawingml/2006/main">
+              <a:graphicData uri="http://schemas.openxmlformats.org/drawingml/2006/picture">
+                <pic:pic xmlns:pic="http://schemas.openxmlformats.org/drawingml/2006/picture">
+                  <pic:nvPicPr>
+                    <pic:cNvPr id="1" name=""/>
+                    <pic:cNvPicPr/>
+                  </pic:nvPicPr>
+                  <pic:blipFill>
+                    <a:blip r:embed="rId11"/>
+                    <a:stretch>
+                      <a:fillRect/>
+                    </a:stretch>
+                  </pic:blipFill>
+                  <pic:spPr>
+                    <a:xfrm>
+                      <a:off x="0" y="0"/>
+                      <a:ext cx="1912091" cy="3388941"/>
+                    </a:xfrm>
+                    <a:prstGeom prst="rect">
+                      <a:avLst/>
+                    </a:prstGeom>
+                  </pic:spPr>
+                </pic:pic>
+              </a:graphicData>
+            </a:graphic>
+          </wp:inline>
+        </w:drawing>
+      </w:r>
+      <w:bookmarkStart w:id="0" w:name="_GoBack"/>
       <w:bookmarkEnd w:id="0"/>
     </w:p>
     <w:sectPr>

</xml_diff>

<commit_message>
commit10:added edit page and enhanced the fields
</commit_message>
<xml_diff>
--- a/Project1/commit_wise_pics/commit1/commit_pics.docx
+++ b/Project1/commit_wise_pics/commit1/commit_pics.docx
@@ -268,18 +268,8 @@
           <w:lang w:val="en-IN"/>
         </w:rPr>
         <w:lastRenderedPageBreak/>
-        <w:t xml:space="preserve">COMMIT </w:t>
-      </w:r>
-      <w:proofErr w:type="gramStart"/>
-      <w:r>
-        <w:rPr>
-          <w:sz w:val="32"/>
-          <w:szCs w:val="32"/>
-          <w:lang w:val="en-IN"/>
-        </w:rPr>
-        <w:t>7</w:t>
-      </w:r>
-      <w:proofErr w:type="gramEnd"/>
+        <w:t>COMMIT 7</w:t>
+      </w:r>
     </w:p>
     <w:p>
       <w:pPr>
@@ -356,18 +346,8 @@
           <w:szCs w:val="32"/>
           <w:lang w:val="en-IN"/>
         </w:rPr>
-        <w:t xml:space="preserve">COMMIT </w:t>
-      </w:r>
-      <w:proofErr w:type="gramStart"/>
-      <w:r>
-        <w:rPr>
-          <w:sz w:val="32"/>
-          <w:szCs w:val="32"/>
-          <w:lang w:val="en-IN"/>
-        </w:rPr>
-        <w:t>8</w:t>
-      </w:r>
-      <w:proofErr w:type="gramEnd"/>
+        <w:t>COMMIT 8</w:t>
+      </w:r>
     </w:p>
     <w:p>
       <w:pPr>
@@ -463,32 +443,23 @@
           <w:lang w:val="en-IN"/>
         </w:rPr>
         <w:lastRenderedPageBreak/>
-        <w:t xml:space="preserve">COMMIT </w:t>
-      </w:r>
-      <w:proofErr w:type="gramStart"/>
-      <w:r>
-        <w:rPr>
-          <w:sz w:val="32"/>
-          <w:szCs w:val="32"/>
-          <w:lang w:val="en-IN"/>
-        </w:rPr>
-        <w:t>9</w:t>
-      </w:r>
-      <w:proofErr w:type="gramEnd"/>
-    </w:p>
-    <w:p>
-      <w:pPr>
-        <w:rPr>
-          <w:sz w:val="32"/>
-          <w:szCs w:val="32"/>
-          <w:lang w:val="en-IN"/>
-        </w:rPr>
-      </w:pPr>
-      <w:r>
-        <w:rPr>
-          <w:sz w:val="32"/>
-          <w:szCs w:val="32"/>
-          <w:lang w:val="en-IN"/>
+        <w:t>COMMIT 9</w:t>
+      </w:r>
+    </w:p>
+    <w:p>
+      <w:pPr>
+        <w:rPr>
+          <w:sz w:val="32"/>
+          <w:szCs w:val="32"/>
+          <w:lang w:val="en-IN"/>
+        </w:rPr>
+      </w:pPr>
+      <w:r>
+        <w:rPr>
+          <w:noProof/>
+          <w:sz w:val="32"/>
+          <w:szCs w:val="32"/>
+          <w:lang w:eastAsia="en-GB"/>
         </w:rPr>
         <w:drawing>
           <wp:inline distT="0" distB="0" distL="0" distR="0" wp14:anchorId="44EA39B2" wp14:editId="64F6FA0F">
@@ -536,9 +507,10 @@
       </w:r>
       <w:r>
         <w:rPr>
-          <w:sz w:val="32"/>
-          <w:szCs w:val="32"/>
-          <w:lang w:val="en-IN"/>
+          <w:noProof/>
+          <w:sz w:val="32"/>
+          <w:szCs w:val="32"/>
+          <w:lang w:eastAsia="en-GB"/>
         </w:rPr>
         <w:drawing>
           <wp:inline distT="0" distB="0" distL="0" distR="0" wp14:anchorId="749F8193" wp14:editId="6F6DFAEC">
@@ -586,9 +558,10 @@
       </w:r>
       <w:r>
         <w:rPr>
-          <w:sz w:val="32"/>
-          <w:szCs w:val="32"/>
-          <w:lang w:val="en-IN"/>
+          <w:noProof/>
+          <w:sz w:val="32"/>
+          <w:szCs w:val="32"/>
+          <w:lang w:eastAsia="en-GB"/>
         </w:rPr>
         <w:drawing>
           <wp:inline distT="0" distB="0" distL="0" distR="0" wp14:anchorId="225C1816" wp14:editId="10C13A3D">
@@ -626,8 +599,85 @@
           </wp:inline>
         </w:drawing>
       </w:r>
+    </w:p>
+    <w:p>
+      <w:pPr>
+        <w:rPr>
+          <w:sz w:val="32"/>
+          <w:szCs w:val="32"/>
+          <w:lang w:val="en-IN"/>
+        </w:rPr>
+      </w:pPr>
+    </w:p>
+    <w:p>
+      <w:pPr>
+        <w:rPr>
+          <w:sz w:val="32"/>
+          <w:szCs w:val="32"/>
+          <w:lang w:val="en-IN"/>
+        </w:rPr>
+      </w:pPr>
+      <w:r>
+        <w:rPr>
+          <w:sz w:val="32"/>
+          <w:szCs w:val="32"/>
+          <w:lang w:val="en-IN"/>
+        </w:rPr>
+        <w:t>COMMIT 10</w:t>
+      </w:r>
       <w:bookmarkStart w:id="0" w:name="_GoBack"/>
       <w:bookmarkEnd w:id="0"/>
+    </w:p>
+    <w:p>
+      <w:pPr>
+        <w:rPr>
+          <w:sz w:val="32"/>
+          <w:szCs w:val="32"/>
+          <w:lang w:val="en-IN"/>
+        </w:rPr>
+      </w:pPr>
+      <w:r>
+        <w:rPr>
+          <w:sz w:val="32"/>
+          <w:szCs w:val="32"/>
+          <w:lang w:val="en-IN"/>
+        </w:rPr>
+        <w:drawing>
+          <wp:inline distT="0" distB="0" distL="0" distR="0" wp14:anchorId="56E64414" wp14:editId="77786312">
+            <wp:extent cx="1878864" cy="3562238"/>
+            <wp:effectExtent l="0" t="0" r="7620" b="635"/>
+            <wp:docPr id="9" name="Picture 9"/>
+            <wp:cNvGraphicFramePr>
+              <a:graphicFrameLocks xmlns:a="http://schemas.openxmlformats.org/drawingml/2006/main" noChangeAspect="1"/>
+            </wp:cNvGraphicFramePr>
+            <a:graphic xmlns:a="http://schemas.openxmlformats.org/drawingml/2006/main">
+              <a:graphicData uri="http://schemas.openxmlformats.org/drawingml/2006/picture">
+                <pic:pic xmlns:pic="http://schemas.openxmlformats.org/drawingml/2006/picture">
+                  <pic:nvPicPr>
+                    <pic:cNvPr id="1" name=""/>
+                    <pic:cNvPicPr/>
+                  </pic:nvPicPr>
+                  <pic:blipFill>
+                    <a:blip r:embed="rId12"/>
+                    <a:stretch>
+                      <a:fillRect/>
+                    </a:stretch>
+                  </pic:blipFill>
+                  <pic:spPr>
+                    <a:xfrm>
+                      <a:off x="0" y="0"/>
+                      <a:ext cx="1900971" cy="3604152"/>
+                    </a:xfrm>
+                    <a:prstGeom prst="rect">
+                      <a:avLst/>
+                    </a:prstGeom>
+                  </pic:spPr>
+                </pic:pic>
+              </a:graphicData>
+            </a:graphic>
+          </wp:inline>
+        </w:drawing>
+      </w:r>
     </w:p>
     <w:sectPr>
       <w:pgSz w:w="11906" w:h="16838"/>

</xml_diff>